<commit_message>
Revue cahier des charges
</commit_message>
<xml_diff>
--- a/Etude/Cahier_des_charges.docx
+++ b/Etude/Cahier_des_charges.docx
@@ -200,6 +200,7 @@
               <w:dataBinding w:prefixMappings="xmlns:ns0='http://purl.org/dc/elements/1.1/' xmlns:ns1='http://schemas.openxmlformats.org/package/2006/metadata/core-properties' " w:xpath="/ns1:coreProperties[1]/ns0:subject[1]" w:storeItemID="{6C3C8BC8-F283-45AE-878A-BAB7291924A1}"/>
               <w:text/>
             </w:sdtPr>
+            <w:sdtEndPr/>
             <w:sdtContent>
               <w:proofErr w:type="spellStart"/>
               <w:r>
@@ -212,15 +213,6 @@
                 <w:t>PoneyMonPlusPlus</w:t>
               </w:r>
               <w:proofErr w:type="spellEnd"/>
-              <w:r>
-                <w:rPr>
-                  <w:rFonts w:ascii="Arial" w:hAnsi="Arial" w:cs="Arial"/>
-                  <w:color w:val="5B9BD5" w:themeColor="accent1"/>
-                  <w:sz w:val="36"/>
-                  <w:szCs w:val="28"/>
-                </w:rPr>
-                <w:t xml:space="preserve"> </w:t>
-              </w:r>
             </w:sdtContent>
           </w:sdt>
           <w:r>
@@ -253,6 +245,7 @@
               <w:calendar w:val="gregorian"/>
             </w:date>
           </w:sdtPr>
+          <w:sdtEndPr/>
           <w:sdtContent>
             <w:p>
               <w:pPr>
@@ -380,6 +373,7 @@
               <w:dataBinding w:prefixMappings="xmlns:ns0='http://schemas.microsoft.com/office/2006/coverPageProps' " w:xpath="/ns0:CoverPageProperties[1]/ns0:CompanyAddress[1]" w:storeItemID="{55AF091B-3C7A-41E3-B477-F2FDAA23CFDA}"/>
               <w:text/>
             </w:sdtPr>
+            <w:sdtEndPr/>
             <w:sdtContent>
               <w:r>
                 <w:rPr>
@@ -387,23 +381,7 @@
                   <w:color w:val="5B9BD5" w:themeColor="accent1"/>
                   <w:sz w:val="24"/>
                 </w:rPr>
-                <w:t>MONTCARMEL Elodie</w:t>
-              </w:r>
-              <w:r>
-                <w:rPr>
-                  <w:rFonts w:ascii="Arial" w:hAnsi="Arial" w:cs="Arial"/>
-                  <w:color w:val="5B9BD5" w:themeColor="accent1"/>
-                  <w:sz w:val="24"/>
-                </w:rPr>
-                <w:t xml:space="preserve"> p1710323</w:t>
-              </w:r>
-              <w:r>
-                <w:rPr>
-                  <w:rFonts w:ascii="Arial" w:hAnsi="Arial" w:cs="Arial"/>
-                  <w:color w:val="5B9BD5" w:themeColor="accent1"/>
-                  <w:sz w:val="24"/>
-                </w:rPr>
-                <w:t xml:space="preserve"> </w:t>
+                <w:t xml:space="preserve">MONTCARMEL Elodie p1710323 </w:t>
               </w:r>
             </w:sdtContent>
           </w:sdt>
@@ -617,35 +595,7 @@
                                     <w:rFonts w:ascii="Arial" w:hAnsi="Arial" w:cs="Arial"/>
                                     <w:color w:val="5B9BD5" w:themeColor="accent1"/>
                                   </w:rPr>
-                                  <w:t>Intervenants</w:t>
-                                </w:r>
-                                <w:r>
-                                  <w:rPr>
-                                    <w:rFonts w:ascii="Arial" w:hAnsi="Arial" w:cs="Arial"/>
-                                    <w:color w:val="5B9BD5" w:themeColor="accent1"/>
-                                  </w:rPr>
-                                  <w:t xml:space="preserve"> : </w:t>
-                                </w:r>
-                                <w:r>
-                                  <w:rPr>
-                                    <w:rFonts w:ascii="Arial" w:hAnsi="Arial" w:cs="Arial"/>
-                                    <w:color w:val="5B9BD5" w:themeColor="accent1"/>
-                                  </w:rPr>
-                                  <w:t>E</w:t>
-                                </w:r>
-                                <w:r>
-                                  <w:rPr>
-                                    <w:rFonts w:ascii="Arial" w:hAnsi="Arial" w:cs="Arial"/>
-                                    <w:color w:val="5B9BD5" w:themeColor="accent1"/>
-                                  </w:rPr>
-                                  <w:t xml:space="preserve">. </w:t>
-                                </w:r>
-                                <w:r>
-                                  <w:rPr>
-                                    <w:rFonts w:ascii="Arial" w:hAnsi="Arial" w:cs="Arial"/>
-                                    <w:color w:val="5B9BD5" w:themeColor="accent1"/>
-                                  </w:rPr>
-                                  <w:t>COQUERY, L. MEDINI</w:t>
+                                  <w:t>Intervenants : E. COQUERY, L. MEDINI</w:t>
                                 </w:r>
                               </w:p>
                               <w:p>
@@ -671,14 +621,7 @@
                                     <w:rFonts w:ascii="Arial" w:hAnsi="Arial" w:cs="Arial"/>
                                     <w:color w:val="5B9BD5" w:themeColor="accent1"/>
                                   </w:rPr>
-                                  <w:t xml:space="preserve"> - groupe </w:t>
-                                </w:r>
-                                <w:r>
-                                  <w:rPr>
-                                    <w:rFonts w:ascii="Arial" w:hAnsi="Arial" w:cs="Arial"/>
-                                    <w:color w:val="5B9BD5" w:themeColor="accent1"/>
-                                  </w:rPr>
-                                  <w:t>O</w:t>
+                                  <w:t xml:space="preserve"> - groupe O</w:t>
                                 </w:r>
                               </w:p>
                               <w:p>
@@ -692,28 +635,7 @@
                                     <w:rFonts w:ascii="Arial" w:hAnsi="Arial" w:cs="Arial"/>
                                     <w:color w:val="5B9BD5" w:themeColor="accent1"/>
                                   </w:rPr>
-                                  <w:t>Année universitaire 201</w:t>
-                                </w:r>
-                                <w:r>
-                                  <w:rPr>
-                                    <w:rFonts w:ascii="Arial" w:hAnsi="Arial" w:cs="Arial"/>
-                                    <w:color w:val="5B9BD5" w:themeColor="accent1"/>
-                                  </w:rPr>
-                                  <w:t>8</w:t>
-                                </w:r>
-                                <w:r>
-                                  <w:rPr>
-                                    <w:rFonts w:ascii="Arial" w:hAnsi="Arial" w:cs="Arial"/>
-                                    <w:color w:val="5B9BD5" w:themeColor="accent1"/>
-                                  </w:rPr>
-                                  <w:t>-201</w:t>
-                                </w:r>
-                                <w:r>
-                                  <w:rPr>
-                                    <w:rFonts w:ascii="Arial" w:hAnsi="Arial" w:cs="Arial"/>
-                                    <w:color w:val="5B9BD5" w:themeColor="accent1"/>
-                                  </w:rPr>
-                                  <w:t>9</w:t>
+                                  <w:t>Année universitaire 2018-2019</w:t>
                                 </w:r>
                               </w:p>
                               <w:p>
@@ -767,35 +689,7 @@
                               <w:rFonts w:ascii="Arial" w:hAnsi="Arial" w:cs="Arial"/>
                               <w:color w:val="5B9BD5" w:themeColor="accent1"/>
                             </w:rPr>
-                            <w:t>Intervenants</w:t>
-                          </w:r>
-                          <w:r>
-                            <w:rPr>
-                              <w:rFonts w:ascii="Arial" w:hAnsi="Arial" w:cs="Arial"/>
-                              <w:color w:val="5B9BD5" w:themeColor="accent1"/>
-                            </w:rPr>
-                            <w:t xml:space="preserve"> : </w:t>
-                          </w:r>
-                          <w:r>
-                            <w:rPr>
-                              <w:rFonts w:ascii="Arial" w:hAnsi="Arial" w:cs="Arial"/>
-                              <w:color w:val="5B9BD5" w:themeColor="accent1"/>
-                            </w:rPr>
-                            <w:t>E</w:t>
-                          </w:r>
-                          <w:r>
-                            <w:rPr>
-                              <w:rFonts w:ascii="Arial" w:hAnsi="Arial" w:cs="Arial"/>
-                              <w:color w:val="5B9BD5" w:themeColor="accent1"/>
-                            </w:rPr>
-                            <w:t xml:space="preserve">. </w:t>
-                          </w:r>
-                          <w:r>
-                            <w:rPr>
-                              <w:rFonts w:ascii="Arial" w:hAnsi="Arial" w:cs="Arial"/>
-                              <w:color w:val="5B9BD5" w:themeColor="accent1"/>
-                            </w:rPr>
-                            <w:t>COQUERY, L. MEDINI</w:t>
+                            <w:t>Intervenants : E. COQUERY, L. MEDINI</w:t>
                           </w:r>
                         </w:p>
                         <w:p>
@@ -821,14 +715,7 @@
                               <w:rFonts w:ascii="Arial" w:hAnsi="Arial" w:cs="Arial"/>
                               <w:color w:val="5B9BD5" w:themeColor="accent1"/>
                             </w:rPr>
-                            <w:t xml:space="preserve"> - groupe </w:t>
-                          </w:r>
-                          <w:r>
-                            <w:rPr>
-                              <w:rFonts w:ascii="Arial" w:hAnsi="Arial" w:cs="Arial"/>
-                              <w:color w:val="5B9BD5" w:themeColor="accent1"/>
-                            </w:rPr>
-                            <w:t>O</w:t>
+                            <w:t xml:space="preserve"> - groupe O</w:t>
                           </w:r>
                         </w:p>
                         <w:p>
@@ -842,28 +729,7 @@
                               <w:rFonts w:ascii="Arial" w:hAnsi="Arial" w:cs="Arial"/>
                               <w:color w:val="5B9BD5" w:themeColor="accent1"/>
                             </w:rPr>
-                            <w:t>Année universitaire 201</w:t>
-                          </w:r>
-                          <w:r>
-                            <w:rPr>
-                              <w:rFonts w:ascii="Arial" w:hAnsi="Arial" w:cs="Arial"/>
-                              <w:color w:val="5B9BD5" w:themeColor="accent1"/>
-                            </w:rPr>
-                            <w:t>8</w:t>
-                          </w:r>
-                          <w:r>
-                            <w:rPr>
-                              <w:rFonts w:ascii="Arial" w:hAnsi="Arial" w:cs="Arial"/>
-                              <w:color w:val="5B9BD5" w:themeColor="accent1"/>
-                            </w:rPr>
-                            <w:t>-201</w:t>
-                          </w:r>
-                          <w:r>
-                            <w:rPr>
-                              <w:rFonts w:ascii="Arial" w:hAnsi="Arial" w:cs="Arial"/>
-                              <w:color w:val="5B9BD5" w:themeColor="accent1"/>
-                            </w:rPr>
-                            <w:t>9</w:t>
+                            <w:t>Année universitaire 2018-2019</w:t>
                           </w:r>
                         </w:p>
                         <w:p>
@@ -1134,8 +1000,6 @@
               <w:rFonts w:ascii="Arial" w:hAnsi="Arial" w:cs="Arial"/>
             </w:rPr>
           </w:pPr>
-          <w:bookmarkStart w:id="0" w:name="_GoBack"/>
-          <w:bookmarkEnd w:id="0"/>
         </w:p>
         <w:p>
           <w:pPr>
@@ -1171,7 +1035,25 @@
             <w:rPr>
               <w:rFonts w:ascii="Arial" w:hAnsi="Arial" w:cs="Arial"/>
             </w:rPr>
-            <w:t xml:space="preserve"> du Master 1 Informatique à l’université Claude Bernard Lyon 1, il nous ait demandé de travailler sur un projet de développement d’un jeu de courses de chevaux.</w:t>
+            <w:t xml:space="preserve"> du Master 1 Informatique à l’université Claude Bernard Lyon 1, </w:t>
+          </w:r>
+          <w:r>
+            <w:rPr>
+              <w:rFonts w:ascii="Arial" w:hAnsi="Arial" w:cs="Arial"/>
+            </w:rPr>
+            <w:t>nous sommes amenés à améliorer les fonctionnalités d’un jeu tout en assurant une bonne gestion de projet. Ce projet vise à se rapprocher d’une expérience de développement professionnel tout en mettant en pratique les techniques vues au cours de nos études.</w:t>
+          </w:r>
+          <w:r>
+            <w:rPr>
+              <w:rFonts w:ascii="Arial" w:hAnsi="Arial" w:cs="Arial"/>
+            </w:rPr>
+            <w:t xml:space="preserve"> Le sujet du projet est le </w:t>
+          </w:r>
+          <w:r>
+            <w:rPr>
+              <w:rFonts w:ascii="Arial" w:hAnsi="Arial" w:cs="Arial"/>
+            </w:rPr>
+            <w:t>développement d’un jeu de courses de chevaux.</w:t>
           </w:r>
           <w:r>
             <w:rPr>
@@ -1193,22 +1075,6 @@
             <w:rPr>
               <w:rFonts w:ascii="Arial" w:hAnsi="Arial" w:cs="Arial"/>
             </w:rPr>
-            <w:t>Dans le cadre de cette unité d’enseignement, nous sommes amenés à améliorer les fonctionnalités d’un jeu tout en assurant une bonne gestion de projet. Ce projet vise à se rapprocher d’une expérience de développement professionnel tout en mettant en pratique les techniques vues au cours de nos études.</w:t>
-          </w:r>
-        </w:p>
-        <w:p>
-          <w:pPr>
-            <w:spacing w:line="360" w:lineRule="auto"/>
-            <w:ind w:firstLine="708"/>
-            <w:jc w:val="both"/>
-            <w:rPr>
-              <w:rFonts w:ascii="Arial" w:hAnsi="Arial" w:cs="Arial"/>
-            </w:rPr>
-          </w:pPr>
-          <w:r>
-            <w:rPr>
-              <w:rFonts w:ascii="Arial" w:hAnsi="Arial" w:cs="Arial"/>
-            </w:rPr>
             <w:t>Nous allons tout d’abord faire une présentation du projet puis nous décrirons les fonctionnalités à implémenter</w:t>
           </w:r>
           <w:r>
@@ -1476,7 +1342,27 @@
           <w:szCs w:val="24"/>
           <w:lang w:eastAsia="fr-FR"/>
         </w:rPr>
-        <w:t xml:space="preserve">réalisé en Génie Logiciel qui nous servira de base et nous allons au fur et à mesure rajouter </w:t>
+        <w:t xml:space="preserve">réalisé </w:t>
+      </w:r>
+      <w:r>
+        <w:rPr>
+          <w:rFonts w:ascii="Arial" w:hAnsi="Arial" w:cs="Arial"/>
+          <w:color w:val="auto"/>
+          <w:sz w:val="24"/>
+          <w:szCs w:val="24"/>
+          <w:lang w:eastAsia="fr-FR"/>
+        </w:rPr>
+        <w:t xml:space="preserve">par Jonathan CABEZAS </w:t>
+      </w:r>
+      <w:r>
+        <w:rPr>
+          <w:rFonts w:ascii="Arial" w:hAnsi="Arial" w:cs="Arial"/>
+          <w:color w:val="auto"/>
+          <w:sz w:val="24"/>
+          <w:szCs w:val="24"/>
+          <w:lang w:eastAsia="fr-FR"/>
+        </w:rPr>
+        <w:t xml:space="preserve">en Génie Logiciel qui nous servira de base et nous allons au fur et à mesure rajouter </w:t>
       </w:r>
       <w:r>
         <w:rPr>
@@ -1667,108 +1553,6 @@
     <w:p>
       <w:pPr>
         <w:spacing w:line="360" w:lineRule="auto"/>
-        <w:ind w:left="708"/>
-        <w:jc w:val="both"/>
-        <w:rPr>
-          <w:rFonts w:ascii="Arial" w:hAnsi="Arial" w:cs="Arial"/>
-          <w:lang w:eastAsia="fr-FR"/>
-        </w:rPr>
-      </w:pPr>
-    </w:p>
-    <w:p>
-      <w:pPr>
-        <w:pStyle w:val="Paragraphedeliste"/>
-        <w:numPr>
-          <w:ilvl w:val="0"/>
-          <w:numId w:val="10"/>
-        </w:numPr>
-        <w:spacing w:line="360" w:lineRule="auto"/>
-        <w:rPr>
-          <w:rFonts w:ascii="Arial" w:hAnsi="Arial" w:cs="Arial"/>
-          <w:b/>
-          <w:lang w:eastAsia="fr-FR"/>
-        </w:rPr>
-      </w:pPr>
-      <w:r>
-        <w:rPr>
-          <w:rFonts w:ascii="Arial" w:hAnsi="Arial" w:cs="Arial"/>
-          <w:b/>
-          <w:lang w:eastAsia="fr-FR"/>
-        </w:rPr>
-        <w:t>Déroulement d’une partie</w:t>
-      </w:r>
-    </w:p>
-    <w:p>
-      <w:pPr>
-        <w:spacing w:line="360" w:lineRule="auto"/>
-        <w:ind w:left="708"/>
-        <w:jc w:val="both"/>
-        <w:rPr>
-          <w:rFonts w:ascii="Arial" w:hAnsi="Arial" w:cs="Arial"/>
-          <w:lang w:eastAsia="fr-FR"/>
-        </w:rPr>
-      </w:pPr>
-      <w:r>
-        <w:rPr>
-          <w:rFonts w:ascii="Arial" w:hAnsi="Arial" w:cs="Arial"/>
-          <w:lang w:eastAsia="fr-FR"/>
-        </w:rPr>
-        <w:t>Lorsque l’</w:t>
-      </w:r>
-      <w:proofErr w:type="spellStart"/>
-      <w:r>
-        <w:rPr>
-          <w:rFonts w:ascii="Arial" w:hAnsi="Arial" w:cs="Arial"/>
-          <w:lang w:eastAsia="fr-FR"/>
-        </w:rPr>
-        <w:t>utiliisateur</w:t>
-      </w:r>
-      <w:proofErr w:type="spellEnd"/>
-      <w:r>
-        <w:rPr>
-          <w:rFonts w:ascii="Arial" w:hAnsi="Arial" w:cs="Arial"/>
-          <w:lang w:eastAsia="fr-FR"/>
-        </w:rPr>
-        <w:t xml:space="preserve"> a choisi le mode de jeu auquel il souhaite jouer, il a alors la possibilité de configurer sa partie et de choisir son poney. Ensuite, lorsque la course commence, l’utilisateur à la possibilité de déplacer son poney d’une voie à l’autre afin d’éviter des obstacles ou de récupérer des objets ou des bonus ou encore dans le but de gêner ses adversaires. Le joueur voit la course « vue de dessus » </w:t>
-      </w:r>
-    </w:p>
-    <w:p>
-      <w:pPr>
-        <w:spacing w:line="360" w:lineRule="auto"/>
-        <w:ind w:left="708"/>
-        <w:jc w:val="both"/>
-        <w:rPr>
-          <w:rFonts w:ascii="Arial" w:hAnsi="Arial" w:cs="Arial"/>
-          <w:lang w:eastAsia="fr-FR"/>
-        </w:rPr>
-      </w:pPr>
-    </w:p>
-    <w:p>
-      <w:pPr>
-        <w:spacing w:line="360" w:lineRule="auto"/>
-        <w:ind w:left="708"/>
-        <w:jc w:val="both"/>
-        <w:rPr>
-          <w:rFonts w:ascii="Arial" w:hAnsi="Arial" w:cs="Arial"/>
-          <w:lang w:eastAsia="fr-FR"/>
-        </w:rPr>
-      </w:pPr>
-    </w:p>
-    <w:p>
-      <w:pPr>
-        <w:spacing w:line="360" w:lineRule="auto"/>
-        <w:ind w:left="708"/>
-        <w:jc w:val="both"/>
-        <w:rPr>
-          <w:rFonts w:ascii="Arial" w:hAnsi="Arial" w:cs="Arial"/>
-          <w:lang w:eastAsia="fr-FR"/>
-        </w:rPr>
-      </w:pPr>
-    </w:p>
-    <w:p>
-      <w:pPr>
-        <w:spacing w:line="360" w:lineRule="auto"/>
-        <w:ind w:left="708"/>
         <w:jc w:val="both"/>
         <w:rPr>
           <w:rFonts w:ascii="Arial" w:hAnsi="Arial" w:cs="Arial"/>
@@ -1800,7 +1584,6 @@
           <w:sz w:val="24"/>
           <w:lang w:eastAsia="fr-FR"/>
         </w:rPr>
-        <w:lastRenderedPageBreak/>
         <w:t>Répartition des r</w:t>
       </w:r>
       <w:r>
@@ -2041,6 +1824,7 @@
           <w:sz w:val="36"/>
           <w:lang w:eastAsia="fr-FR"/>
         </w:rPr>
+        <w:lastRenderedPageBreak/>
         <w:t xml:space="preserve">II. </w:t>
       </w:r>
       <w:r>
@@ -2264,7 +2048,7 @@
           <w:rFonts w:ascii="Arial" w:hAnsi="Arial" w:cs="Arial"/>
           <w:lang w:eastAsia="fr-FR"/>
         </w:rPr>
-        <w:t>Si le joueur créer une partie,</w:t>
+        <w:t>Si le joueur crée une partie,</w:t>
       </w:r>
       <w:r>
         <w:rPr>
@@ -2278,7 +2062,7 @@
           <w:rFonts w:ascii="Arial" w:hAnsi="Arial" w:cs="Arial"/>
           <w:lang w:eastAsia="fr-FR"/>
         </w:rPr>
-        <w:t xml:space="preserve"> alors l’hôte de celle-ci et devra attendre que l’ensemble des joueurs rejoignent l</w:t>
+        <w:t xml:space="preserve"> alors l’hôte de celle-ci et devra attendre que l’ensemble des joueurs rejoigne l</w:t>
       </w:r>
       <w:r>
         <w:rPr>
@@ -2312,6 +2096,19 @@
         </w:rPr>
         <w:t>Sinon le joueur rejoint une partie déjà configurée.</w:t>
       </w:r>
+    </w:p>
+    <w:p>
+      <w:pPr>
+        <w:pStyle w:val="Paragraphedeliste"/>
+        <w:spacing w:line="360" w:lineRule="auto"/>
+        <w:jc w:val="both"/>
+        <w:rPr>
+          <w:rFonts w:ascii="Arial" w:hAnsi="Arial" w:cs="Arial"/>
+          <w:lang w:eastAsia="fr-FR"/>
+        </w:rPr>
+      </w:pPr>
+      <w:bookmarkStart w:id="0" w:name="_GoBack"/>
+      <w:bookmarkEnd w:id="0"/>
     </w:p>
     <w:p>
       <w:pPr>
@@ -2333,7 +2130,6 @@
           <w:b/>
           <w:lang w:eastAsia="fr-FR"/>
         </w:rPr>
-        <w:lastRenderedPageBreak/>
         <w:t>Réglage des paramètres</w:t>
       </w:r>
       <w:r>
@@ -2392,7 +2188,23 @@
           <w:b/>
           <w:lang w:eastAsia="fr-FR"/>
         </w:rPr>
-        <w:t>Choix de plusieurs parcours possibles</w:t>
+        <w:t xml:space="preserve">Choix de plusieurs </w:t>
+      </w:r>
+      <w:r>
+        <w:rPr>
+          <w:rFonts w:ascii="Arial" w:hAnsi="Arial" w:cs="Arial"/>
+          <w:b/>
+          <w:lang w:eastAsia="fr-FR"/>
+        </w:rPr>
+        <w:t>terrains</w:t>
+      </w:r>
+      <w:r>
+        <w:rPr>
+          <w:rFonts w:ascii="Arial" w:hAnsi="Arial" w:cs="Arial"/>
+          <w:b/>
+          <w:lang w:eastAsia="fr-FR"/>
+        </w:rPr>
+        <w:t xml:space="preserve"> possibles</w:t>
       </w:r>
       <w:r>
         <w:rPr>
@@ -2438,15 +2250,26 @@
           <w:rFonts w:ascii="Arial" w:hAnsi="Arial" w:cs="Arial"/>
           <w:lang w:eastAsia="fr-FR"/>
         </w:rPr>
-        <w:t>.</w:t>
-      </w:r>
-      <w:r>
-        <w:rPr>
-          <w:rFonts w:ascii="Arial" w:hAnsi="Arial" w:cs="Arial"/>
-          <w:lang w:eastAsia="fr-FR"/>
-        </w:rPr>
-        <w:t xml:space="preserve"> De plus ceux-ci possèdent aussi des virages afin d’ajouter un peu de difficulté au jeu.</w:t>
-      </w:r>
+        <w:t xml:space="preserve">, et un nombre </w:t>
+      </w:r>
+      <w:r>
+        <w:rPr>
+          <w:rFonts w:ascii="Arial" w:hAnsi="Arial" w:cs="Arial"/>
+          <w:lang w:eastAsia="fr-FR"/>
+        </w:rPr>
+        <w:t>fixe de voies.</w:t>
+      </w:r>
+    </w:p>
+    <w:p>
+      <w:pPr>
+        <w:pStyle w:val="Paragraphedeliste"/>
+        <w:jc w:val="both"/>
+        <w:rPr>
+          <w:rFonts w:ascii="Arial" w:hAnsi="Arial" w:cs="Arial"/>
+          <w:b/>
+          <w:lang w:eastAsia="fr-FR"/>
+        </w:rPr>
+      </w:pPr>
     </w:p>
     <w:p>
       <w:pPr>
@@ -2478,6 +2301,7 @@
           <w:b/>
           <w:lang w:eastAsia="fr-FR"/>
         </w:rPr>
+        <w:lastRenderedPageBreak/>
         <w:t>Choix du</w:t>
       </w:r>
       <w:r>
@@ -2779,113 +2603,63 @@
         <w:pStyle w:val="Paragraphedeliste"/>
         <w:numPr>
           <w:ilvl w:val="0"/>
-          <w:numId w:val="1"/>
+          <w:numId w:val="10"/>
         </w:numPr>
         <w:spacing w:line="360" w:lineRule="auto"/>
         <w:rPr>
           <w:rFonts w:ascii="Arial" w:hAnsi="Arial" w:cs="Arial"/>
-          <w:lang w:eastAsia="fr-FR"/>
-        </w:rPr>
-      </w:pPr>
-      <w:r>
-        <w:rPr>
-          <w:rFonts w:ascii="Arial" w:hAnsi="Arial" w:cs="Arial"/>
           <w:b/>
           <w:lang w:eastAsia="fr-FR"/>
         </w:rPr>
-        <w:t>Ramasser des o</w:t>
-      </w:r>
+      </w:pPr>
       <w:r>
         <w:rPr>
           <w:rFonts w:ascii="Arial" w:hAnsi="Arial" w:cs="Arial"/>
           <w:b/>
           <w:lang w:eastAsia="fr-FR"/>
         </w:rPr>
-        <w:t>bjets</w:t>
-      </w:r>
-      <w:r>
-        <w:rPr>
-          <w:rFonts w:ascii="Arial" w:hAnsi="Arial" w:cs="Arial"/>
-          <w:b/>
-          <w:lang w:eastAsia="fr-FR"/>
-        </w:rPr>
-        <w:t xml:space="preserve"> et</w:t>
-      </w:r>
-      <w:r>
-        <w:rPr>
-          <w:rFonts w:ascii="Arial" w:hAnsi="Arial" w:cs="Arial"/>
-          <w:b/>
-          <w:lang w:eastAsia="fr-FR"/>
-        </w:rPr>
-        <w:t xml:space="preserve"> des</w:t>
-      </w:r>
-      <w:r>
-        <w:rPr>
-          <w:rFonts w:ascii="Arial" w:hAnsi="Arial" w:cs="Arial"/>
-          <w:b/>
-          <w:lang w:eastAsia="fr-FR"/>
-        </w:rPr>
-        <w:t xml:space="preserve"> b</w:t>
-      </w:r>
-      <w:r>
-        <w:rPr>
-          <w:rFonts w:ascii="Arial" w:hAnsi="Arial" w:cs="Arial"/>
-          <w:b/>
-          <w:lang w:eastAsia="fr-FR"/>
-        </w:rPr>
-        <w:t>onus</w:t>
-      </w:r>
-      <w:r>
-        <w:rPr>
-          <w:rFonts w:ascii="Arial" w:hAnsi="Arial" w:cs="Arial"/>
-          <w:lang w:eastAsia="fr-FR"/>
-        </w:rPr>
-        <w:br/>
+        <w:t>Déroulement d’une partie</w:t>
+      </w:r>
+    </w:p>
+    <w:p>
+      <w:pPr>
+        <w:spacing w:line="360" w:lineRule="auto"/>
+        <w:ind w:left="708"/>
+        <w:jc w:val="both"/>
+        <w:rPr>
+          <w:rFonts w:ascii="Arial" w:hAnsi="Arial" w:cs="Arial"/>
+          <w:lang w:eastAsia="fr-FR"/>
+        </w:rPr>
+      </w:pPr>
+      <w:r>
+        <w:rPr>
+          <w:rFonts w:ascii="Arial" w:hAnsi="Arial" w:cs="Arial"/>
+          <w:lang w:eastAsia="fr-FR"/>
+        </w:rPr>
+        <w:t>Lorsque l’utilisateur a choisi le mode de jeu auquel il souhaite jouer, il a alors la possibilité de configurer sa partie et de choisir son poney. Ensuite, la course commence. Le joueur voit la course en « vue de dessus ». Il a la possibilité de déplacer son poney d’une voie à l’autre afin d’éviter des obstacles, de récupérer des objets ou encore dans le but de gêner ses adversaires. Il n’est pas possible de changer de voie si cela engendrerait une collision.</w:t>
+      </w:r>
+    </w:p>
+    <w:p>
+      <w:pPr>
+        <w:spacing w:line="360" w:lineRule="auto"/>
+        <w:ind w:left="708"/>
+        <w:jc w:val="both"/>
+        <w:rPr>
+          <w:rFonts w:ascii="Arial" w:hAnsi="Arial" w:cs="Arial"/>
+          <w:lang w:eastAsia="fr-FR"/>
+        </w:rPr>
+      </w:pPr>
+      <w:r>
+        <w:rPr>
+          <w:rFonts w:ascii="Arial" w:hAnsi="Arial" w:cs="Arial"/>
+          <w:lang w:eastAsia="fr-FR"/>
+        </w:rPr>
+        <w:t>Le joueur n’a pas besoin de faire accélérer son poney, celui-ci accélère tout seul. Quand le joueur rentre en collision avec un poney devant lui, il lui transmet de sa vitesse et s’en trouve ralenti. Il n’est pas possible de ralentir, plus on va vite, plus il est compliqué d’éviter les obstacles.</w:t>
       </w:r>
     </w:p>
     <w:p>
       <w:pPr>
         <w:pStyle w:val="Paragraphedeliste"/>
-        <w:spacing w:line="360" w:lineRule="auto"/>
-        <w:jc w:val="both"/>
-        <w:rPr>
-          <w:rFonts w:ascii="Arial" w:hAnsi="Arial" w:cs="Arial"/>
-          <w:lang w:eastAsia="fr-FR"/>
-        </w:rPr>
-      </w:pPr>
-      <w:r>
-        <w:rPr>
-          <w:rFonts w:ascii="Arial" w:hAnsi="Arial" w:cs="Arial"/>
-          <w:lang w:eastAsia="fr-FR"/>
-        </w:rPr>
-        <w:t>Les objets et les bonus peuvent être ramass</w:t>
-      </w:r>
-      <w:r>
-        <w:rPr>
-          <w:rFonts w:ascii="Arial" w:hAnsi="Arial" w:cs="Arial"/>
-          <w:lang w:eastAsia="fr-FR"/>
-        </w:rPr>
-        <w:t>és</w:t>
-      </w:r>
-      <w:r>
-        <w:rPr>
-          <w:rFonts w:ascii="Arial" w:hAnsi="Arial" w:cs="Arial"/>
-          <w:lang w:eastAsia="fr-FR"/>
-        </w:rPr>
-        <w:t xml:space="preserve"> pendant la course. Les objets ramassés pourront être utiliser contre d’autres joueurs pour les ralentir alors que les bonus permettront aux joueurs </w:t>
-      </w:r>
-      <w:r>
-        <w:rPr>
-          <w:rFonts w:ascii="Arial" w:hAnsi="Arial" w:cs="Arial"/>
-          <w:lang w:eastAsia="fr-FR"/>
-        </w:rPr>
-        <w:t>de gagner en performance.</w:t>
-      </w:r>
-    </w:p>
-    <w:p>
-      <w:pPr>
-        <w:pStyle w:val="Paragraphedeliste"/>
-        <w:spacing w:line="360" w:lineRule="auto"/>
         <w:rPr>
           <w:rFonts w:ascii="Arial" w:hAnsi="Arial" w:cs="Arial"/>
           <w:b/>
@@ -2912,6 +2686,162 @@
           <w:b/>
           <w:lang w:eastAsia="fr-FR"/>
         </w:rPr>
+        <w:t>Ramasser des o</w:t>
+      </w:r>
+      <w:r>
+        <w:rPr>
+          <w:rFonts w:ascii="Arial" w:hAnsi="Arial" w:cs="Arial"/>
+          <w:b/>
+          <w:lang w:eastAsia="fr-FR"/>
+        </w:rPr>
+        <w:t>bjets</w:t>
+      </w:r>
+      <w:r>
+        <w:rPr>
+          <w:rFonts w:ascii="Arial" w:hAnsi="Arial" w:cs="Arial"/>
+          <w:b/>
+          <w:lang w:eastAsia="fr-FR"/>
+        </w:rPr>
+        <w:t xml:space="preserve"> et</w:t>
+      </w:r>
+      <w:r>
+        <w:rPr>
+          <w:rFonts w:ascii="Arial" w:hAnsi="Arial" w:cs="Arial"/>
+          <w:b/>
+          <w:lang w:eastAsia="fr-FR"/>
+        </w:rPr>
+        <w:t xml:space="preserve"> des</w:t>
+      </w:r>
+      <w:r>
+        <w:rPr>
+          <w:rFonts w:ascii="Arial" w:hAnsi="Arial" w:cs="Arial"/>
+          <w:b/>
+          <w:lang w:eastAsia="fr-FR"/>
+        </w:rPr>
+        <w:t xml:space="preserve"> b</w:t>
+      </w:r>
+      <w:r>
+        <w:rPr>
+          <w:rFonts w:ascii="Arial" w:hAnsi="Arial" w:cs="Arial"/>
+          <w:b/>
+          <w:lang w:eastAsia="fr-FR"/>
+        </w:rPr>
+        <w:t>onus</w:t>
+      </w:r>
+      <w:r>
+        <w:rPr>
+          <w:rFonts w:ascii="Arial" w:hAnsi="Arial" w:cs="Arial"/>
+          <w:b/>
+          <w:lang w:eastAsia="fr-FR"/>
+        </w:rPr>
+        <w:t>/malus</w:t>
+      </w:r>
+      <w:r>
+        <w:rPr>
+          <w:rFonts w:ascii="Arial" w:hAnsi="Arial" w:cs="Arial"/>
+          <w:lang w:eastAsia="fr-FR"/>
+        </w:rPr>
+        <w:br/>
+      </w:r>
+    </w:p>
+    <w:p>
+      <w:pPr>
+        <w:pStyle w:val="Paragraphedeliste"/>
+        <w:spacing w:line="360" w:lineRule="auto"/>
+        <w:jc w:val="both"/>
+        <w:rPr>
+          <w:rFonts w:ascii="Arial" w:hAnsi="Arial" w:cs="Arial"/>
+          <w:lang w:eastAsia="fr-FR"/>
+        </w:rPr>
+      </w:pPr>
+      <w:r>
+        <w:rPr>
+          <w:rFonts w:ascii="Arial" w:hAnsi="Arial" w:cs="Arial"/>
+          <w:lang w:eastAsia="fr-FR"/>
+        </w:rPr>
+        <w:t>Les objets et les bonus</w:t>
+      </w:r>
+      <w:r>
+        <w:rPr>
+          <w:rFonts w:ascii="Arial" w:hAnsi="Arial" w:cs="Arial"/>
+          <w:lang w:eastAsia="fr-FR"/>
+        </w:rPr>
+        <w:t>/malus</w:t>
+      </w:r>
+      <w:r>
+        <w:rPr>
+          <w:rFonts w:ascii="Arial" w:hAnsi="Arial" w:cs="Arial"/>
+          <w:lang w:eastAsia="fr-FR"/>
+        </w:rPr>
+        <w:t xml:space="preserve"> peuvent être ramass</w:t>
+      </w:r>
+      <w:r>
+        <w:rPr>
+          <w:rFonts w:ascii="Arial" w:hAnsi="Arial" w:cs="Arial"/>
+          <w:lang w:eastAsia="fr-FR"/>
+        </w:rPr>
+        <w:t>és</w:t>
+      </w:r>
+      <w:r>
+        <w:rPr>
+          <w:rFonts w:ascii="Arial" w:hAnsi="Arial" w:cs="Arial"/>
+          <w:lang w:eastAsia="fr-FR"/>
+        </w:rPr>
+        <w:t xml:space="preserve"> pendant la course. Les objets ramassés pourront être utilis</w:t>
+      </w:r>
+      <w:r>
+        <w:rPr>
+          <w:rFonts w:ascii="Arial" w:hAnsi="Arial" w:cs="Arial"/>
+          <w:lang w:eastAsia="fr-FR"/>
+        </w:rPr>
+        <w:t xml:space="preserve">és plus tard alors que les bonus/malus ont </w:t>
+      </w:r>
+      <w:r>
+        <w:rPr>
+          <w:rFonts w:ascii="Arial" w:hAnsi="Arial" w:cs="Arial"/>
+          <w:lang w:eastAsia="fr-FR"/>
+        </w:rPr>
+        <w:t xml:space="preserve">un </w:t>
+      </w:r>
+      <w:r>
+        <w:rPr>
+          <w:rFonts w:ascii="Arial" w:hAnsi="Arial" w:cs="Arial"/>
+          <w:lang w:eastAsia="fr-FR"/>
+        </w:rPr>
+        <w:t>effet immédiat.</w:t>
+      </w:r>
+    </w:p>
+    <w:p>
+      <w:pPr>
+        <w:pStyle w:val="Paragraphedeliste"/>
+        <w:spacing w:line="360" w:lineRule="auto"/>
+        <w:jc w:val="both"/>
+        <w:rPr>
+          <w:rFonts w:ascii="Arial" w:hAnsi="Arial" w:cs="Arial"/>
+          <w:lang w:eastAsia="fr-FR"/>
+        </w:rPr>
+      </w:pPr>
+    </w:p>
+    <w:p>
+      <w:pPr>
+        <w:pStyle w:val="Paragraphedeliste"/>
+        <w:numPr>
+          <w:ilvl w:val="0"/>
+          <w:numId w:val="1"/>
+        </w:numPr>
+        <w:spacing w:line="360" w:lineRule="auto"/>
+        <w:rPr>
+          <w:rFonts w:ascii="Arial" w:hAnsi="Arial" w:cs="Arial"/>
+          <w:lang w:eastAsia="fr-FR"/>
+        </w:rPr>
+      </w:pPr>
+      <w:r>
+        <w:rPr>
+          <w:rFonts w:ascii="Arial" w:hAnsi="Arial" w:cs="Arial"/>
+          <w:b/>
+          <w:lang w:eastAsia="fr-FR"/>
+        </w:rPr>
+        <w:lastRenderedPageBreak/>
         <w:t>Affichage du classement</w:t>
       </w:r>
       <w:r>
@@ -5205,6 +5135,7 @@
     <w:rsid w:val="00833EB4"/>
     <w:rsid w:val="00B223FA"/>
     <w:rsid w:val="00C31976"/>
+    <w:rsid w:val="00D8464A"/>
   </w:rsids>
   <m:mathPr>
     <m:mathFont m:val="Cambria Math"/>
@@ -6011,7 +5942,7 @@
 </file>
 
 <file path=customXml/itemProps2.xml><?xml version="1.0" encoding="utf-8"?>
-<ds:datastoreItem xmlns:ds="http://schemas.openxmlformats.org/officeDocument/2006/customXml" ds:itemID="{0D5DFAE0-13FF-4341-8F47-D54E892214CA}">
+<ds:datastoreItem xmlns:ds="http://schemas.openxmlformats.org/officeDocument/2006/customXml" ds:itemID="{1CB4EF09-5091-41D3-A285-01E6CBF93D58}">
   <ds:schemaRefs>
     <ds:schemaRef ds:uri="http://schemas.openxmlformats.org/officeDocument/2006/bibliography"/>
   </ds:schemaRefs>

</xml_diff>